<commit_message>
1.5_GuiaEstudiante_Fase 1_Definicion Proyecto APT.docx (Pequeños toques)
</commit_message>
<xml_diff>
--- a/Evidencias Grupales/1.5_GuiaEstudiante_Fase 1_Definicion Proyecto APT.docx
+++ b/Evidencias Grupales/1.5_GuiaEstudiante_Fase 1_Definicion Proyecto APT.docx
@@ -1,6 +1,6 @@
 
 <file path=word/document.xml><?xml version="1.0" encoding="utf-8"?>
-<w:document xmlns:wpc="http://schemas.microsoft.com/office/word/2010/wordprocessingCanvas" xmlns:cx="http://schemas.microsoft.com/office/drawing/2014/chartex" xmlns:mc="http://schemas.openxmlformats.org/markup-compatibility/2006" xmlns:o="urn:schemas-microsoft-com:office:office" xmlns:r="http://schemas.openxmlformats.org/officeDocument/2006/relationships" xmlns:m="http://schemas.openxmlformats.org/officeDocument/2006/math" xmlns:v="urn:schemas-microsoft-com:vml" xmlns:wp14="http://schemas.microsoft.com/office/word/2010/wordprocessingDrawing" xmlns:wp="http://schemas.openxmlformats.org/drawingml/2006/wordprocessingDrawing" xmlns:w10="urn:schemas-microsoft-com:office:word" xmlns:w="http://schemas.openxmlformats.org/wordprocessingml/2006/main" xmlns:w14="http://schemas.microsoft.com/office/word/2010/wordml" xmlns:w15="http://schemas.microsoft.com/office/word/2012/wordml" xmlns:w16se="http://schemas.microsoft.com/office/word/2015/wordml/symex" xmlns:wpg="http://schemas.microsoft.com/office/word/2010/wordprocessingGroup" xmlns:wpi="http://schemas.microsoft.com/office/word/2010/wordprocessingInk" xmlns:wne="http://schemas.microsoft.com/office/word/2006/wordml" xmlns:wps="http://schemas.microsoft.com/office/word/2010/wordprocessingShape" mc:Ignorable="w14 w15 w16se wp14">
+<w:document xmlns:wpc="http://schemas.microsoft.com/office/word/2010/wordprocessingCanvas" xmlns:cx="http://schemas.microsoft.com/office/drawing/2014/chartex" xmlns:cx1="http://schemas.microsoft.com/office/drawing/2015/9/8/chartex" xmlns:cx2="http://schemas.microsoft.com/office/drawing/2015/10/21/chartex" xmlns:cx3="http://schemas.microsoft.com/office/drawing/2016/5/9/chartex" xmlns:cx4="http://schemas.microsoft.com/office/drawing/2016/5/10/chartex" xmlns:cx5="http://schemas.microsoft.com/office/drawing/2016/5/11/chartex" xmlns:cx6="http://schemas.microsoft.com/office/drawing/2016/5/12/chartex" xmlns:cx7="http://schemas.microsoft.com/office/drawing/2016/5/13/chartex" xmlns:cx8="http://schemas.microsoft.com/office/drawing/2016/5/14/chartex" xmlns:mc="http://schemas.openxmlformats.org/markup-compatibility/2006" xmlns:aink="http://schemas.microsoft.com/office/drawing/2016/ink" xmlns:am3d="http://schemas.microsoft.com/office/drawing/2017/model3d" xmlns:o="urn:schemas-microsoft-com:office:office" xmlns:oel="http://schemas.microsoft.com/office/2019/extlst" xmlns:r="http://schemas.openxmlformats.org/officeDocument/2006/relationships" xmlns:m="http://schemas.openxmlformats.org/officeDocument/2006/math" xmlns:v="urn:schemas-microsoft-com:vml" xmlns:wp14="http://schemas.microsoft.com/office/word/2010/wordprocessingDrawing" xmlns:wp="http://schemas.openxmlformats.org/drawingml/2006/wordprocessingDrawing" xmlns:w10="urn:schemas-microsoft-com:office:word" xmlns:w="http://schemas.openxmlformats.org/wordprocessingml/2006/main" xmlns:w14="http://schemas.microsoft.com/office/word/2010/wordml" xmlns:w15="http://schemas.microsoft.com/office/word/2012/wordml" xmlns:w16cex="http://schemas.microsoft.com/office/word/2018/wordml/cex" xmlns:w16cid="http://schemas.microsoft.com/office/word/2016/wordml/cid" xmlns:w16="http://schemas.microsoft.com/office/word/2018/wordml" xmlns:w16du="http://schemas.microsoft.com/office/word/2023/wordml/word16du" xmlns:w16sdtdh="http://schemas.microsoft.com/office/word/2020/wordml/sdtdatahash" xmlns:w16se="http://schemas.microsoft.com/office/word/2015/wordml/symex" xmlns:wpg="http://schemas.microsoft.com/office/word/2010/wordprocessingGroup" xmlns:wpi="http://schemas.microsoft.com/office/word/2010/wordprocessingInk" xmlns:wne="http://schemas.microsoft.com/office/word/2006/wordml" xmlns:wps="http://schemas.microsoft.com/office/word/2010/wordprocessingShape" mc:Ignorable="w14 w15 w16se w16cid w16 w16cex w16sdtdh w16du wp14">
   <w:body>
     <w:p>
       <w:r>
@@ -156,6 +156,7 @@
                                 </w:rPr>
                                 <w:t xml:space="preserve">Asignatura </w:t>
                               </w:r>
+                              <w:proofErr w:type="spellStart"/>
                               <w:r>
                                 <w:rPr>
                                   <w:b/>
@@ -165,8 +166,7 @@
                                 </w:rPr>
                                 <w:t>Capstone</w:t>
                               </w:r>
-                              <w:bookmarkStart w:id="0" w:name="_GoBack"/>
-                              <w:bookmarkEnd w:id="0"/>
+                              <w:proofErr w:type="spellEnd"/>
                             </w:p>
                           </w:txbxContent>
                         </wps:txbx>
@@ -228,7 +228,7 @@
           </mc:Choice>
           <mc:Fallback>
             <w:pict>
-              <v:group w14:anchorId="2D7FCADB" id="Grupo 47" o:spid="_x0000_s1026" style="position:absolute;margin-left:-34.3pt;margin-top:2.65pt;width:518.15pt;height:117.05pt;z-index:251659264;mso-position-horizontal-relative:margin;mso-width-relative:margin" coordsize="59034,14868" o:gfxdata="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">
+              <v:group w14:anchorId="2D7FCADB" id="Grupo 47" o:spid="_x0000_s1026" style="position:absolute;margin-left:-34.3pt;margin-top:2.65pt;width:518.15pt;height:117.05pt;z-index:251659264;mso-position-horizontal-relative:margin;mso-width-relative:margin" coordsize="59034,14868" o:gfxdata="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">
                 <v:shapetype id="_x0000_t202" coordsize="21600,21600" o:spt="202" path="m,l,21600r21600,l21600,xe">
                   <v:stroke joinstyle="miter"/>
                   <v:path gradientshapeok="t" o:connecttype="rect"/>
@@ -331,6 +331,7 @@
                           </w:rPr>
                           <w:t xml:space="preserve">Asignatura </w:t>
                         </w:r>
+                        <w:proofErr w:type="spellStart"/>
                         <w:r>
                           <w:rPr>
                             <w:b/>
@@ -340,8 +341,7 @@
                           </w:rPr>
                           <w:t>Capstone</w:t>
                         </w:r>
-                        <w:bookmarkStart w:id="1" w:name="_GoBack"/>
-                        <w:bookmarkEnd w:id="1"/>
+                        <w:proofErr w:type="spellEnd"/>
                       </w:p>
                     </w:txbxContent>
                   </v:textbox>
@@ -501,7 +501,7 @@
     <w:tbl>
       <w:tblPr>
         <w:tblStyle w:val="Tablaconcuadrcula"/>
-        <w:tblW w:w="9498" w:type="dxa"/>
+        <w:tblW w:w="9208" w:type="dxa"/>
         <w:tblInd w:w="-714" w:type="dxa"/>
         <w:tblBorders>
           <w:top w:val="single" w:sz="4" w:space="0" w:color="BFBFBF" w:themeColor="background1" w:themeShade="BF"/>
@@ -514,8 +514,10 @@
         <w:tblLook w:val="04A0" w:firstRow="1" w:lastRow="0" w:firstColumn="1" w:lastColumn="0" w:noHBand="0" w:noVBand="1"/>
       </w:tblPr>
       <w:tblGrid>
-        <w:gridCol w:w="2534"/>
-        <w:gridCol w:w="6964"/>
+        <w:gridCol w:w="2383"/>
+        <w:gridCol w:w="2275"/>
+        <w:gridCol w:w="2275"/>
+        <w:gridCol w:w="2275"/>
       </w:tblGrid>
       <w:tr>
         <w:trPr>
@@ -523,7 +525,7 @@
         </w:trPr>
         <w:tc>
           <w:tcPr>
-            <w:tcW w:w="2534" w:type="dxa"/>
+            <w:tcW w:w="2383" w:type="dxa"/>
             <w:vAlign w:val="center"/>
           </w:tcPr>
           <w:p>
@@ -538,26 +540,52 @@
                 <w:rFonts w:ascii="Calibri" w:hAnsi="Calibri"/>
                 <w:color w:val="1F3864" w:themeColor="accent1" w:themeShade="80"/>
               </w:rPr>
-              <w:t xml:space="preserve">Nombre </w:t>
-            </w:r>
-            <w:r>
-              <w:rPr>
-                <w:rFonts w:ascii="Calibri" w:hAnsi="Calibri"/>
-                <w:color w:val="1F3864" w:themeColor="accent1" w:themeShade="80"/>
-              </w:rPr>
-              <w:t>estudiante</w:t>
-            </w:r>
-          </w:p>
-        </w:tc>
-        <w:tc>
-          <w:tcPr>
-            <w:tcW w:w="6964" w:type="dxa"/>
-            <w:vAlign w:val="center"/>
-          </w:tcPr>
-          <w:p>
-            <w:pPr>
-              <w:rPr>
-                <w:b/>
+              <w:t>Nombre estudiante</w:t>
+            </w:r>
+          </w:p>
+        </w:tc>
+        <w:tc>
+          <w:tcPr>
+            <w:tcW w:w="2275" w:type="dxa"/>
+          </w:tcPr>
+          <w:p>
+            <w:pPr>
+              <w:rPr>
+                <w:rFonts w:ascii="Calibri" w:hAnsi="Calibri"/>
+                <w:color w:val="1F3864" w:themeColor="accent1" w:themeShade="80"/>
+              </w:rPr>
+            </w:pPr>
+            <w:r>
+              <w:rPr>
+                <w:rFonts w:ascii="Calibri" w:hAnsi="Calibri"/>
+                <w:color w:val="1F3864" w:themeColor="accent1" w:themeShade="80"/>
+              </w:rPr>
+              <w:t>Brandon Inostroza</w:t>
+            </w:r>
+          </w:p>
+        </w:tc>
+        <w:tc>
+          <w:tcPr>
+            <w:tcW w:w="2275" w:type="dxa"/>
+          </w:tcPr>
+          <w:p>
+            <w:pPr>
+              <w:rPr>
+                <w:rFonts w:ascii="Calibri" w:hAnsi="Calibri"/>
+                <w:color w:val="1F3864" w:themeColor="accent1" w:themeShade="80"/>
+              </w:rPr>
+            </w:pPr>
+          </w:p>
+        </w:tc>
+        <w:tc>
+          <w:tcPr>
+            <w:tcW w:w="2275" w:type="dxa"/>
+          </w:tcPr>
+          <w:p>
+            <w:pPr>
+              <w:rPr>
+                <w:rFonts w:ascii="Calibri" w:hAnsi="Calibri"/>
+                <w:color w:val="1F3864" w:themeColor="accent1" w:themeShade="80"/>
               </w:rPr>
             </w:pPr>
           </w:p>
@@ -569,7 +597,7 @@
         </w:trPr>
         <w:tc>
           <w:tcPr>
-            <w:tcW w:w="2534" w:type="dxa"/>
+            <w:tcW w:w="2383" w:type="dxa"/>
             <w:vAlign w:val="center"/>
           </w:tcPr>
           <w:p>
@@ -590,13 +618,46 @@
         </w:tc>
         <w:tc>
           <w:tcPr>
-            <w:tcW w:w="6964" w:type="dxa"/>
-            <w:vAlign w:val="center"/>
-          </w:tcPr>
-          <w:p>
-            <w:pPr>
-              <w:rPr>
-                <w:b/>
+            <w:tcW w:w="2275" w:type="dxa"/>
+          </w:tcPr>
+          <w:p>
+            <w:pPr>
+              <w:rPr>
+                <w:rFonts w:ascii="Calibri" w:hAnsi="Calibri"/>
+                <w:color w:val="1F3864" w:themeColor="accent1" w:themeShade="80"/>
+              </w:rPr>
+            </w:pPr>
+            <w:r>
+              <w:rPr>
+                <w:rFonts w:ascii="Calibri" w:hAnsi="Calibri"/>
+                <w:color w:val="1F3864" w:themeColor="accent1" w:themeShade="80"/>
+              </w:rPr>
+              <w:t>19.057.509-8</w:t>
+            </w:r>
+          </w:p>
+        </w:tc>
+        <w:tc>
+          <w:tcPr>
+            <w:tcW w:w="2275" w:type="dxa"/>
+          </w:tcPr>
+          <w:p>
+            <w:pPr>
+              <w:rPr>
+                <w:rFonts w:ascii="Calibri" w:hAnsi="Calibri"/>
+                <w:color w:val="1F3864" w:themeColor="accent1" w:themeShade="80"/>
+              </w:rPr>
+            </w:pPr>
+          </w:p>
+        </w:tc>
+        <w:tc>
+          <w:tcPr>
+            <w:tcW w:w="2275" w:type="dxa"/>
+          </w:tcPr>
+          <w:p>
+            <w:pPr>
+              <w:rPr>
+                <w:rFonts w:ascii="Calibri" w:hAnsi="Calibri"/>
+                <w:color w:val="1F3864" w:themeColor="accent1" w:themeShade="80"/>
               </w:rPr>
             </w:pPr>
           </w:p>
@@ -608,7 +669,7 @@
         </w:trPr>
         <w:tc>
           <w:tcPr>
-            <w:tcW w:w="2534" w:type="dxa"/>
+            <w:tcW w:w="2383" w:type="dxa"/>
             <w:vAlign w:val="center"/>
           </w:tcPr>
           <w:p>
@@ -629,15 +690,23 @@
         </w:tc>
         <w:tc>
           <w:tcPr>
-            <w:tcW w:w="6964" w:type="dxa"/>
-            <w:vAlign w:val="center"/>
-          </w:tcPr>
-          <w:p>
-            <w:pPr>
-              <w:rPr>
-                <w:b/>
-              </w:rPr>
-            </w:pPr>
+            <w:tcW w:w="6825" w:type="dxa"/>
+            <w:gridSpan w:val="3"/>
+          </w:tcPr>
+          <w:p>
+            <w:pPr>
+              <w:rPr>
+                <w:rFonts w:ascii="Calibri" w:hAnsi="Calibri"/>
+                <w:color w:val="1F3864" w:themeColor="accent1" w:themeShade="80"/>
+              </w:rPr>
+            </w:pPr>
+            <w:r>
+              <w:rPr>
+                <w:rFonts w:ascii="Calibri" w:hAnsi="Calibri"/>
+                <w:color w:val="1F3864" w:themeColor="accent1" w:themeShade="80"/>
+              </w:rPr>
+              <w:t>Ingeniería en Informática</w:t>
+            </w:r>
           </w:p>
         </w:tc>
       </w:tr>
@@ -647,7 +716,7 @@
         </w:trPr>
         <w:tc>
           <w:tcPr>
-            <w:tcW w:w="2534" w:type="dxa"/>
+            <w:tcW w:w="2383" w:type="dxa"/>
             <w:vAlign w:val="center"/>
           </w:tcPr>
           <w:p>
@@ -668,15 +737,23 @@
         </w:tc>
         <w:tc>
           <w:tcPr>
-            <w:tcW w:w="6964" w:type="dxa"/>
-            <w:vAlign w:val="center"/>
-          </w:tcPr>
-          <w:p>
-            <w:pPr>
-              <w:rPr>
-                <w:b/>
-              </w:rPr>
-            </w:pPr>
+            <w:tcW w:w="6825" w:type="dxa"/>
+            <w:gridSpan w:val="3"/>
+          </w:tcPr>
+          <w:p>
+            <w:pPr>
+              <w:rPr>
+                <w:rFonts w:ascii="Calibri" w:hAnsi="Calibri"/>
+                <w:color w:val="1F3864" w:themeColor="accent1" w:themeShade="80"/>
+              </w:rPr>
+            </w:pPr>
+            <w:r>
+              <w:rPr>
+                <w:rFonts w:ascii="Calibri" w:hAnsi="Calibri"/>
+                <w:color w:val="1F3864" w:themeColor="accent1" w:themeShade="80"/>
+              </w:rPr>
+              <w:t>Maipú</w:t>
+            </w:r>
           </w:p>
         </w:tc>
       </w:tr>
@@ -842,84 +919,7 @@
                 <w:szCs w:val="20"/>
                 <w:lang w:eastAsia="es-CL"/>
               </w:rPr>
-              <w:t>Escribe</w:t>
-            </w:r>
-            <w:r>
-              <w:rPr>
-                <w:rFonts w:ascii="Calibri" w:hAnsi="Calibri" w:cs="Arial"/>
-                <w:i/>
-                <w:color w:val="548DD4"/>
-                <w:sz w:val="20"/>
-                <w:szCs w:val="20"/>
-                <w:lang w:eastAsia="es-CL"/>
-              </w:rPr>
-              <w:t xml:space="preserve"> el nombre </w:t>
-            </w:r>
-            <w:r>
-              <w:rPr>
-                <w:rFonts w:ascii="Calibri" w:hAnsi="Calibri" w:cs="Arial"/>
-                <w:i/>
-                <w:color w:val="548DD4"/>
-                <w:sz w:val="20"/>
-                <w:szCs w:val="20"/>
-                <w:lang w:eastAsia="es-CL"/>
-              </w:rPr>
-              <w:t>de tu</w:t>
-            </w:r>
-            <w:r>
-              <w:rPr>
-                <w:rFonts w:ascii="Calibri" w:hAnsi="Calibri" w:cs="Arial"/>
-                <w:i/>
-                <w:color w:val="548DD4"/>
-                <w:sz w:val="20"/>
-                <w:szCs w:val="20"/>
-                <w:lang w:eastAsia="es-CL"/>
-              </w:rPr>
-              <w:t xml:space="preserve"> Proye</w:t>
-            </w:r>
-            <w:r>
-              <w:rPr>
-                <w:rFonts w:ascii="Calibri" w:hAnsi="Calibri" w:cs="Arial"/>
-                <w:i/>
-                <w:color w:val="548DD4"/>
-                <w:sz w:val="20"/>
-                <w:szCs w:val="20"/>
-                <w:lang w:eastAsia="es-CL"/>
-              </w:rPr>
-              <w:t>c</w:t>
-            </w:r>
-            <w:r>
-              <w:rPr>
-                <w:rFonts w:ascii="Calibri" w:hAnsi="Calibri" w:cs="Arial"/>
-                <w:i/>
-                <w:color w:val="548DD4"/>
-                <w:sz w:val="20"/>
-                <w:szCs w:val="20"/>
-                <w:lang w:eastAsia="es-CL"/>
-              </w:rPr>
-              <w:t xml:space="preserve">to </w:t>
-            </w:r>
-            <w:r>
-              <w:rPr>
-                <w:rFonts w:ascii="Calibri" w:hAnsi="Calibri" w:cs="Arial"/>
-                <w:i/>
-                <w:color w:val="548DD4"/>
-                <w:sz w:val="20"/>
-                <w:szCs w:val="20"/>
-                <w:lang w:eastAsia="es-CL"/>
-              </w:rPr>
-              <w:t>APT</w:t>
-            </w:r>
-            <w:r>
-              <w:rPr>
-                <w:rFonts w:ascii="Calibri" w:hAnsi="Calibri" w:cs="Arial"/>
-                <w:i/>
-                <w:color w:val="548DD4"/>
-                <w:sz w:val="20"/>
-                <w:szCs w:val="20"/>
-                <w:lang w:eastAsia="es-CL"/>
-              </w:rPr>
-              <w:t>.</w:t>
+              <w:t>Plataforma Junta de Vecinos</w:t>
             </w:r>
           </w:p>
         </w:tc>
@@ -957,129 +957,92 @@
           <w:p>
             <w:pPr>
               <w:rPr>
-                <w:b/>
-              </w:rPr>
-            </w:pPr>
-            <w:r>
-              <w:rPr>
-                <w:rFonts w:ascii="Calibri" w:hAnsi="Calibri" w:cs="Arial"/>
-                <w:i/>
-                <w:color w:val="548DD4"/>
-                <w:sz w:val="20"/>
-                <w:szCs w:val="20"/>
-                <w:lang w:eastAsia="es-CL"/>
-              </w:rPr>
-              <w:t>Menciona</w:t>
-            </w:r>
-            <w:r>
-              <w:rPr>
-                <w:rFonts w:ascii="Calibri" w:hAnsi="Calibri" w:cs="Arial"/>
-                <w:i/>
-                <w:color w:val="548DD4"/>
-                <w:sz w:val="20"/>
-                <w:szCs w:val="20"/>
-                <w:lang w:eastAsia="es-CL"/>
-              </w:rPr>
-              <w:t xml:space="preserve"> la(s) área(s) de desempeño de </w:t>
-            </w:r>
-            <w:r>
-              <w:rPr>
-                <w:rFonts w:ascii="Calibri" w:hAnsi="Calibri" w:cs="Arial"/>
-                <w:i/>
-                <w:color w:val="548DD4"/>
-                <w:sz w:val="20"/>
-                <w:szCs w:val="20"/>
-                <w:lang w:eastAsia="es-CL"/>
-              </w:rPr>
-              <w:t>t</w:t>
-            </w:r>
-            <w:r>
-              <w:rPr>
-                <w:rFonts w:ascii="Calibri" w:hAnsi="Calibri" w:cs="Arial"/>
-                <w:i/>
-                <w:color w:val="548DD4"/>
-                <w:sz w:val="20"/>
-                <w:szCs w:val="20"/>
-                <w:lang w:eastAsia="es-CL"/>
-              </w:rPr>
-              <w:t xml:space="preserve">u </w:t>
-            </w:r>
-            <w:r>
-              <w:rPr>
-                <w:rFonts w:ascii="Calibri" w:hAnsi="Calibri" w:cs="Arial"/>
-                <w:i/>
-                <w:color w:val="548DD4"/>
-                <w:sz w:val="20"/>
-                <w:szCs w:val="20"/>
-                <w:lang w:eastAsia="es-CL"/>
-              </w:rPr>
-              <w:t>Plan</w:t>
-            </w:r>
-            <w:r>
-              <w:rPr>
-                <w:rFonts w:ascii="Calibri" w:hAnsi="Calibri" w:cs="Arial"/>
-                <w:i/>
-                <w:color w:val="548DD4"/>
-                <w:sz w:val="20"/>
-                <w:szCs w:val="20"/>
-                <w:lang w:eastAsia="es-CL"/>
-              </w:rPr>
-              <w:t xml:space="preserve"> de </w:t>
-            </w:r>
-            <w:r>
-              <w:rPr>
-                <w:rFonts w:ascii="Calibri" w:hAnsi="Calibri" w:cs="Arial"/>
-                <w:i/>
-                <w:color w:val="548DD4"/>
-                <w:sz w:val="20"/>
-                <w:szCs w:val="20"/>
-                <w:lang w:eastAsia="es-CL"/>
-              </w:rPr>
-              <w:t>E</w:t>
-            </w:r>
-            <w:r>
-              <w:rPr>
-                <w:rFonts w:ascii="Calibri" w:hAnsi="Calibri" w:cs="Arial"/>
-                <w:i/>
-                <w:color w:val="548DD4"/>
-                <w:sz w:val="20"/>
-                <w:szCs w:val="20"/>
-                <w:lang w:eastAsia="es-CL"/>
-              </w:rPr>
-              <w:t xml:space="preserve">studio </w:t>
-            </w:r>
-            <w:r>
-              <w:rPr>
-                <w:rFonts w:ascii="Calibri" w:hAnsi="Calibri" w:cs="Arial"/>
-                <w:i/>
-                <w:color w:val="548DD4"/>
-                <w:sz w:val="20"/>
-                <w:szCs w:val="20"/>
-                <w:lang w:eastAsia="es-CL"/>
-              </w:rPr>
-              <w:t>que vas a abordar en</w:t>
-            </w:r>
-            <w:r>
-              <w:rPr>
-                <w:rFonts w:ascii="Calibri" w:hAnsi="Calibri" w:cs="Arial"/>
-                <w:i/>
-                <w:color w:val="548DD4"/>
-                <w:sz w:val="20"/>
-                <w:szCs w:val="20"/>
-                <w:lang w:eastAsia="es-CL"/>
-              </w:rPr>
-              <w:t xml:space="preserve"> </w:t>
-            </w:r>
-            <w:r>
-              <w:rPr>
-                <w:rFonts w:ascii="Calibri" w:hAnsi="Calibri" w:cs="Arial"/>
-                <w:i/>
-                <w:color w:val="548DD4"/>
-                <w:sz w:val="20"/>
-                <w:szCs w:val="20"/>
-                <w:lang w:eastAsia="es-CL"/>
-              </w:rPr>
-              <w:t>tu Proyecto APT.</w:t>
+                <w:rFonts w:ascii="Calibri" w:hAnsi="Calibri" w:cs="Arial"/>
+                <w:i/>
+                <w:color w:val="548DD4"/>
+                <w:sz w:val="20"/>
+                <w:szCs w:val="20"/>
+                <w:lang w:eastAsia="es-CL"/>
+              </w:rPr>
+            </w:pPr>
+            <w:r>
+              <w:rPr>
+                <w:rFonts w:ascii="Calibri" w:hAnsi="Calibri" w:cs="Arial"/>
+                <w:i/>
+                <w:color w:val="548DD4"/>
+                <w:sz w:val="20"/>
+                <w:szCs w:val="20"/>
+                <w:lang w:eastAsia="es-CL"/>
+              </w:rPr>
+              <w:t>Programación Web,</w:t>
+            </w:r>
+            <w:r>
+              <w:rPr>
+                <w:rFonts w:ascii="Calibri" w:hAnsi="Calibri" w:cs="Arial"/>
+                <w:i/>
+                <w:color w:val="548DD4"/>
+                <w:sz w:val="20"/>
+                <w:szCs w:val="20"/>
+                <w:lang w:eastAsia="es-CL"/>
+              </w:rPr>
+              <w:t xml:space="preserve"> Bases de Dato</w:t>
+            </w:r>
+            <w:r>
+              <w:rPr>
+                <w:rFonts w:ascii="Calibri" w:hAnsi="Calibri" w:cs="Arial"/>
+                <w:i/>
+                <w:color w:val="548DD4"/>
+                <w:sz w:val="20"/>
+                <w:szCs w:val="20"/>
+                <w:lang w:eastAsia="es-CL"/>
+              </w:rPr>
+              <w:t>s</w:t>
+            </w:r>
+            <w:r>
+              <w:rPr>
+                <w:rFonts w:ascii="Calibri" w:hAnsi="Calibri" w:cs="Arial"/>
+                <w:i/>
+                <w:color w:val="548DD4"/>
+                <w:sz w:val="20"/>
+                <w:szCs w:val="20"/>
+                <w:lang w:eastAsia="es-CL"/>
+              </w:rPr>
+              <w:t xml:space="preserve">, Calidad de Software, </w:t>
+            </w:r>
+            <w:r>
+              <w:rPr>
+                <w:rFonts w:ascii="Calibri" w:hAnsi="Calibri" w:cs="Arial"/>
+                <w:i/>
+                <w:color w:val="548DD4"/>
+                <w:sz w:val="20"/>
+                <w:szCs w:val="20"/>
+                <w:lang w:eastAsia="es-CL"/>
+              </w:rPr>
+              <w:t xml:space="preserve">Metodología Adaptable (Lean </w:t>
+            </w:r>
+            <w:proofErr w:type="spellStart"/>
+            <w:r>
+              <w:rPr>
+                <w:rFonts w:ascii="Calibri" w:hAnsi="Calibri" w:cs="Arial"/>
+                <w:i/>
+                <w:color w:val="548DD4"/>
+                <w:sz w:val="20"/>
+                <w:szCs w:val="20"/>
+                <w:lang w:eastAsia="es-CL"/>
+              </w:rPr>
+              <w:t>Inception</w:t>
+            </w:r>
+            <w:proofErr w:type="spellEnd"/>
+            <w:r>
+              <w:rPr>
+                <w:rFonts w:ascii="Calibri" w:hAnsi="Calibri" w:cs="Arial"/>
+                <w:i/>
+                <w:color w:val="548DD4"/>
+                <w:sz w:val="20"/>
+                <w:szCs w:val="20"/>
+                <w:lang w:eastAsia="es-CL"/>
+              </w:rPr>
+              <w:t>)</w:t>
             </w:r>
           </w:p>
         </w:tc>
@@ -3815,6 +3778,7 @@
                 <w:sz w:val="28"/>
                 <w:szCs w:val="28"/>
               </w:rPr>
+              <w:lastRenderedPageBreak/>
               <w:t>6</w:t>
             </w:r>
             <w:r>
@@ -4458,7 +4422,23 @@
                 <w:rFonts w:ascii="Calibri" w:hAnsi="Calibri"/>
                 <w:color w:val="1F3864" w:themeColor="accent1" w:themeShade="80"/>
               </w:rPr>
-              <w:t>efine la planificación de tu Proyecto APT de acuerdo a lo requerido</w:t>
+              <w:t xml:space="preserve">efine la planificación de tu Proyecto APT </w:t>
+            </w:r>
+            <w:proofErr w:type="gramStart"/>
+            <w:r>
+              <w:rPr>
+                <w:rFonts w:ascii="Calibri" w:hAnsi="Calibri"/>
+                <w:color w:val="1F3864" w:themeColor="accent1" w:themeShade="80"/>
+              </w:rPr>
+              <w:t>de acuerdo a</w:t>
+            </w:r>
+            <w:proofErr w:type="gramEnd"/>
+            <w:r>
+              <w:rPr>
+                <w:rFonts w:ascii="Calibri" w:hAnsi="Calibri"/>
+                <w:color w:val="1F3864" w:themeColor="accent1" w:themeShade="80"/>
+              </w:rPr>
+              <w:t xml:space="preserve"> lo requerido</w:t>
             </w:r>
             <w:r>
               <w:rPr>
@@ -4596,14 +4576,30 @@
                 <w:rFonts w:ascii="Calibri" w:hAnsi="Calibri"/>
                 <w:color w:val="1F3864" w:themeColor="accent1" w:themeShade="80"/>
               </w:rPr>
-              <w:t xml:space="preserve">Nombre de </w:t>
-            </w:r>
-            <w:r>
-              <w:rPr>
-                <w:rFonts w:ascii="Calibri" w:hAnsi="Calibri"/>
-                <w:color w:val="1F3864" w:themeColor="accent1" w:themeShade="80"/>
-              </w:rPr>
-              <w:t xml:space="preserve"> Actividades/Tareas</w:t>
+              <w:t xml:space="preserve">Nombre </w:t>
+            </w:r>
+            <w:proofErr w:type="gramStart"/>
+            <w:r>
+              <w:rPr>
+                <w:rFonts w:ascii="Calibri" w:hAnsi="Calibri"/>
+                <w:color w:val="1F3864" w:themeColor="accent1" w:themeShade="80"/>
+              </w:rPr>
+              <w:t xml:space="preserve">de </w:t>
+            </w:r>
+            <w:r>
+              <w:rPr>
+                <w:rFonts w:ascii="Calibri" w:hAnsi="Calibri"/>
+                <w:color w:val="1F3864" w:themeColor="accent1" w:themeShade="80"/>
+              </w:rPr>
+              <w:t xml:space="preserve"> Actividades</w:t>
+            </w:r>
+            <w:proofErr w:type="gramEnd"/>
+            <w:r>
+              <w:rPr>
+                <w:rFonts w:ascii="Calibri" w:hAnsi="Calibri"/>
+                <w:color w:val="1F3864" w:themeColor="accent1" w:themeShade="80"/>
+              </w:rPr>
+              <w:t>/Tareas</w:t>
             </w:r>
           </w:p>
         </w:tc>
@@ -5520,6 +5516,7 @@
                 <w:sz w:val="28"/>
                 <w:szCs w:val="28"/>
               </w:rPr>
+              <w:lastRenderedPageBreak/>
               <w:t>8</w:t>
             </w:r>
             <w:r>
@@ -7210,7 +7207,7 @@
 </file>
 
 <file path=word/endnotes.xml><?xml version="1.0" encoding="utf-8"?>
-<w:endnotes xmlns:wpc="http://schemas.microsoft.com/office/word/2010/wordprocessingCanvas" xmlns:cx="http://schemas.microsoft.com/office/drawing/2014/chartex" xmlns:mc="http://schemas.openxmlformats.org/markup-compatibility/2006" xmlns:o="urn:schemas-microsoft-com:office:office" xmlns:r="http://schemas.openxmlformats.org/officeDocument/2006/relationships" xmlns:m="http://schemas.openxmlformats.org/officeDocument/2006/math" xmlns:v="urn:schemas-microsoft-com:vml" xmlns:wp14="http://schemas.microsoft.com/office/word/2010/wordprocessingDrawing" xmlns:wp="http://schemas.openxmlformats.org/drawingml/2006/wordprocessingDrawing" xmlns:w10="urn:schemas-microsoft-com:office:word" xmlns:w="http://schemas.openxmlformats.org/wordprocessingml/2006/main" xmlns:w14="http://schemas.microsoft.com/office/word/2010/wordml" xmlns:w15="http://schemas.microsoft.com/office/word/2012/wordml" xmlns:w16se="http://schemas.microsoft.com/office/word/2015/wordml/symex" xmlns:wpg="http://schemas.microsoft.com/office/word/2010/wordprocessingGroup" xmlns:wpi="http://schemas.microsoft.com/office/word/2010/wordprocessingInk" xmlns:wne="http://schemas.microsoft.com/office/word/2006/wordml" xmlns:wps="http://schemas.microsoft.com/office/word/2010/wordprocessingShape" mc:Ignorable="w14 w15 w16se wp14">
+<w:endnotes xmlns:wpc="http://schemas.microsoft.com/office/word/2010/wordprocessingCanvas" xmlns:cx="http://schemas.microsoft.com/office/drawing/2014/chartex" xmlns:cx1="http://schemas.microsoft.com/office/drawing/2015/9/8/chartex" xmlns:cx2="http://schemas.microsoft.com/office/drawing/2015/10/21/chartex" xmlns:cx3="http://schemas.microsoft.com/office/drawing/2016/5/9/chartex" xmlns:cx4="http://schemas.microsoft.com/office/drawing/2016/5/10/chartex" xmlns:cx5="http://schemas.microsoft.com/office/drawing/2016/5/11/chartex" xmlns:cx6="http://schemas.microsoft.com/office/drawing/2016/5/12/chartex" xmlns:cx7="http://schemas.microsoft.com/office/drawing/2016/5/13/chartex" xmlns:cx8="http://schemas.microsoft.com/office/drawing/2016/5/14/chartex" xmlns:mc="http://schemas.openxmlformats.org/markup-compatibility/2006" xmlns:aink="http://schemas.microsoft.com/office/drawing/2016/ink" xmlns:am3d="http://schemas.microsoft.com/office/drawing/2017/model3d" xmlns:o="urn:schemas-microsoft-com:office:office" xmlns:oel="http://schemas.microsoft.com/office/2019/extlst" xmlns:r="http://schemas.openxmlformats.org/officeDocument/2006/relationships" xmlns:m="http://schemas.openxmlformats.org/officeDocument/2006/math" xmlns:v="urn:schemas-microsoft-com:vml" xmlns:wp14="http://schemas.microsoft.com/office/word/2010/wordprocessingDrawing" xmlns:wp="http://schemas.openxmlformats.org/drawingml/2006/wordprocessingDrawing" xmlns:w10="urn:schemas-microsoft-com:office:word" xmlns:w="http://schemas.openxmlformats.org/wordprocessingml/2006/main" xmlns:w14="http://schemas.microsoft.com/office/word/2010/wordml" xmlns:w15="http://schemas.microsoft.com/office/word/2012/wordml" xmlns:w16cex="http://schemas.microsoft.com/office/word/2018/wordml/cex" xmlns:w16cid="http://schemas.microsoft.com/office/word/2016/wordml/cid" xmlns:w16="http://schemas.microsoft.com/office/word/2018/wordml" xmlns:w16du="http://schemas.microsoft.com/office/word/2023/wordml/word16du" xmlns:w16sdtdh="http://schemas.microsoft.com/office/word/2020/wordml/sdtdatahash" xmlns:w16se="http://schemas.microsoft.com/office/word/2015/wordml/symex" xmlns:wpg="http://schemas.microsoft.com/office/word/2010/wordprocessingGroup" xmlns:wpi="http://schemas.microsoft.com/office/word/2010/wordprocessingInk" xmlns:wne="http://schemas.microsoft.com/office/word/2006/wordml" xmlns:wps="http://schemas.microsoft.com/office/word/2010/wordprocessingShape" mc:Ignorable="w14 w15 w16se w16cid w16 w16cex w16sdtdh w16du wp14">
   <w:endnote w:type="separator" w:id="-1">
     <w:p>
       <w:pPr>
@@ -7235,7 +7232,7 @@
 </file>
 
 <file path=word/footnotes.xml><?xml version="1.0" encoding="utf-8"?>
-<w:footnotes xmlns:wpc="http://schemas.microsoft.com/office/word/2010/wordprocessingCanvas" xmlns:cx="http://schemas.microsoft.com/office/drawing/2014/chartex" xmlns:mc="http://schemas.openxmlformats.org/markup-compatibility/2006" xmlns:o="urn:schemas-microsoft-com:office:office" xmlns:r="http://schemas.openxmlformats.org/officeDocument/2006/relationships" xmlns:m="http://schemas.openxmlformats.org/officeDocument/2006/math" xmlns:v="urn:schemas-microsoft-com:vml" xmlns:wp14="http://schemas.microsoft.com/office/word/2010/wordprocessingDrawing" xmlns:wp="http://schemas.openxmlformats.org/drawingml/2006/wordprocessingDrawing" xmlns:w10="urn:schemas-microsoft-com:office:word" xmlns:w="http://schemas.openxmlformats.org/wordprocessingml/2006/main" xmlns:w14="http://schemas.microsoft.com/office/word/2010/wordml" xmlns:w15="http://schemas.microsoft.com/office/word/2012/wordml" xmlns:w16se="http://schemas.microsoft.com/office/word/2015/wordml/symex" xmlns:wpg="http://schemas.microsoft.com/office/word/2010/wordprocessingGroup" xmlns:wpi="http://schemas.microsoft.com/office/word/2010/wordprocessingInk" xmlns:wne="http://schemas.microsoft.com/office/word/2006/wordml" xmlns:wps="http://schemas.microsoft.com/office/word/2010/wordprocessingShape" mc:Ignorable="w14 w15 w16se wp14">
+<w:footnotes xmlns:wpc="http://schemas.microsoft.com/office/word/2010/wordprocessingCanvas" xmlns:cx="http://schemas.microsoft.com/office/drawing/2014/chartex" xmlns:cx1="http://schemas.microsoft.com/office/drawing/2015/9/8/chartex" xmlns:cx2="http://schemas.microsoft.com/office/drawing/2015/10/21/chartex" xmlns:cx3="http://schemas.microsoft.com/office/drawing/2016/5/9/chartex" xmlns:cx4="http://schemas.microsoft.com/office/drawing/2016/5/10/chartex" xmlns:cx5="http://schemas.microsoft.com/office/drawing/2016/5/11/chartex" xmlns:cx6="http://schemas.microsoft.com/office/drawing/2016/5/12/chartex" xmlns:cx7="http://schemas.microsoft.com/office/drawing/2016/5/13/chartex" xmlns:cx8="http://schemas.microsoft.com/office/drawing/2016/5/14/chartex" xmlns:mc="http://schemas.openxmlformats.org/markup-compatibility/2006" xmlns:aink="http://schemas.microsoft.com/office/drawing/2016/ink" xmlns:am3d="http://schemas.microsoft.com/office/drawing/2017/model3d" xmlns:o="urn:schemas-microsoft-com:office:office" xmlns:oel="http://schemas.microsoft.com/office/2019/extlst" xmlns:r="http://schemas.openxmlformats.org/officeDocument/2006/relationships" xmlns:m="http://schemas.openxmlformats.org/officeDocument/2006/math" xmlns:v="urn:schemas-microsoft-com:vml" xmlns:wp14="http://schemas.microsoft.com/office/word/2010/wordprocessingDrawing" xmlns:wp="http://schemas.openxmlformats.org/drawingml/2006/wordprocessingDrawing" xmlns:w10="urn:schemas-microsoft-com:office:word" xmlns:w="http://schemas.openxmlformats.org/wordprocessingml/2006/main" xmlns:w14="http://schemas.microsoft.com/office/word/2010/wordml" xmlns:w15="http://schemas.microsoft.com/office/word/2012/wordml" xmlns:w16cex="http://schemas.microsoft.com/office/word/2018/wordml/cex" xmlns:w16cid="http://schemas.microsoft.com/office/word/2016/wordml/cid" xmlns:w16="http://schemas.microsoft.com/office/word/2018/wordml" xmlns:w16du="http://schemas.microsoft.com/office/word/2023/wordml/word16du" xmlns:w16sdtdh="http://schemas.microsoft.com/office/word/2020/wordml/sdtdatahash" xmlns:w16se="http://schemas.microsoft.com/office/word/2015/wordml/symex" xmlns:wpg="http://schemas.microsoft.com/office/word/2010/wordprocessingGroup" xmlns:wpi="http://schemas.microsoft.com/office/word/2010/wordprocessingInk" xmlns:wne="http://schemas.microsoft.com/office/word/2006/wordml" xmlns:wps="http://schemas.microsoft.com/office/word/2010/wordprocessingShape" mc:Ignorable="w14 w15 w16se w16cid w16 w16cex w16sdtdh w16du wp14">
   <w:footnote w:type="separator" w:id="-1">
     <w:p>
       <w:pPr>
@@ -7315,7 +7312,7 @@
 </file>
 
 <file path=word/header1.xml><?xml version="1.0" encoding="utf-8"?>
-<w:hdr xmlns:wpc="http://schemas.microsoft.com/office/word/2010/wordprocessingCanvas" xmlns:cx="http://schemas.microsoft.com/office/drawing/2014/chartex" xmlns:mc="http://schemas.openxmlformats.org/markup-compatibility/2006" xmlns:o="urn:schemas-microsoft-com:office:office" xmlns:r="http://schemas.openxmlformats.org/officeDocument/2006/relationships" xmlns:m="http://schemas.openxmlformats.org/officeDocument/2006/math" xmlns:v="urn:schemas-microsoft-com:vml" xmlns:wp14="http://schemas.microsoft.com/office/word/2010/wordprocessingDrawing" xmlns:wp="http://schemas.openxmlformats.org/drawingml/2006/wordprocessingDrawing" xmlns:w10="urn:schemas-microsoft-com:office:word" xmlns:w="http://schemas.openxmlformats.org/wordprocessingml/2006/main" xmlns:w14="http://schemas.microsoft.com/office/word/2010/wordml" xmlns:w15="http://schemas.microsoft.com/office/word/2012/wordml" xmlns:w16se="http://schemas.microsoft.com/office/word/2015/wordml/symex" xmlns:wpg="http://schemas.microsoft.com/office/word/2010/wordprocessingGroup" xmlns:wpi="http://schemas.microsoft.com/office/word/2010/wordprocessingInk" xmlns:wne="http://schemas.microsoft.com/office/word/2006/wordml" xmlns:wps="http://schemas.microsoft.com/office/word/2010/wordprocessingShape" mc:Ignorable="w14 w15 w16se wp14">
+<w:hdr xmlns:wpc="http://schemas.microsoft.com/office/word/2010/wordprocessingCanvas" xmlns:cx="http://schemas.microsoft.com/office/drawing/2014/chartex" xmlns:cx1="http://schemas.microsoft.com/office/drawing/2015/9/8/chartex" xmlns:cx2="http://schemas.microsoft.com/office/drawing/2015/10/21/chartex" xmlns:cx3="http://schemas.microsoft.com/office/drawing/2016/5/9/chartex" xmlns:cx4="http://schemas.microsoft.com/office/drawing/2016/5/10/chartex" xmlns:cx5="http://schemas.microsoft.com/office/drawing/2016/5/11/chartex" xmlns:cx6="http://schemas.microsoft.com/office/drawing/2016/5/12/chartex" xmlns:cx7="http://schemas.microsoft.com/office/drawing/2016/5/13/chartex" xmlns:cx8="http://schemas.microsoft.com/office/drawing/2016/5/14/chartex" xmlns:mc="http://schemas.openxmlformats.org/markup-compatibility/2006" xmlns:aink="http://schemas.microsoft.com/office/drawing/2016/ink" xmlns:am3d="http://schemas.microsoft.com/office/drawing/2017/model3d" xmlns:o="urn:schemas-microsoft-com:office:office" xmlns:oel="http://schemas.microsoft.com/office/2019/extlst" xmlns:r="http://schemas.openxmlformats.org/officeDocument/2006/relationships" xmlns:m="http://schemas.openxmlformats.org/officeDocument/2006/math" xmlns:v="urn:schemas-microsoft-com:vml" xmlns:wp14="http://schemas.microsoft.com/office/word/2010/wordprocessingDrawing" xmlns:wp="http://schemas.openxmlformats.org/drawingml/2006/wordprocessingDrawing" xmlns:w10="urn:schemas-microsoft-com:office:word" xmlns:w="http://schemas.openxmlformats.org/wordprocessingml/2006/main" xmlns:w14="http://schemas.microsoft.com/office/word/2010/wordml" xmlns:w15="http://schemas.microsoft.com/office/word/2012/wordml" xmlns:w16cex="http://schemas.microsoft.com/office/word/2018/wordml/cex" xmlns:w16cid="http://schemas.microsoft.com/office/word/2016/wordml/cid" xmlns:w16="http://schemas.microsoft.com/office/word/2018/wordml" xmlns:w16du="http://schemas.microsoft.com/office/word/2023/wordml/word16du" xmlns:w16sdtdh="http://schemas.microsoft.com/office/word/2020/wordml/sdtdatahash" xmlns:w16se="http://schemas.microsoft.com/office/word/2015/wordml/symex" xmlns:wpg="http://schemas.microsoft.com/office/word/2010/wordprocessingGroup" xmlns:wpi="http://schemas.microsoft.com/office/word/2010/wordprocessingInk" xmlns:wne="http://schemas.microsoft.com/office/word/2006/wordml" xmlns:wps="http://schemas.microsoft.com/office/word/2010/wordprocessingShape" mc:Ignorable="w14 w15 w16se w16cid w16 w16cex w16sdtdh w16du wp14">
   <w:tbl>
     <w:tblPr>
       <w:tblStyle w:val="Tablaconcuadrcula1"/>
@@ -7500,7 +7497,7 @@
 </file>
 
 <file path=word/numbering.xml><?xml version="1.0" encoding="utf-8"?>
-<w:numbering xmlns:wpc="http://schemas.microsoft.com/office/word/2010/wordprocessingCanvas" xmlns:cx="http://schemas.microsoft.com/office/drawing/2014/chartex" xmlns:mc="http://schemas.openxmlformats.org/markup-compatibility/2006" xmlns:o="urn:schemas-microsoft-com:office:office" xmlns:r="http://schemas.openxmlformats.org/officeDocument/2006/relationships" xmlns:m="http://schemas.openxmlformats.org/officeDocument/2006/math" xmlns:v="urn:schemas-microsoft-com:vml" xmlns:wp14="http://schemas.microsoft.com/office/word/2010/wordprocessingDrawing" xmlns:wp="http://schemas.openxmlformats.org/drawingml/2006/wordprocessingDrawing" xmlns:w10="urn:schemas-microsoft-com:office:word" xmlns:w="http://schemas.openxmlformats.org/wordprocessingml/2006/main" xmlns:w14="http://schemas.microsoft.com/office/word/2010/wordml" xmlns:w15="http://schemas.microsoft.com/office/word/2012/wordml" xmlns:w16se="http://schemas.microsoft.com/office/word/2015/wordml/symex" xmlns:wpg="http://schemas.microsoft.com/office/word/2010/wordprocessingGroup" xmlns:wpi="http://schemas.microsoft.com/office/word/2010/wordprocessingInk" xmlns:wne="http://schemas.microsoft.com/office/word/2006/wordml" xmlns:wps="http://schemas.microsoft.com/office/word/2010/wordprocessingShape" mc:Ignorable="w14 w15 w16se wp14">
+<w:numbering xmlns:wpc="http://schemas.microsoft.com/office/word/2010/wordprocessingCanvas" xmlns:cx="http://schemas.microsoft.com/office/drawing/2014/chartex" xmlns:cx1="http://schemas.microsoft.com/office/drawing/2015/9/8/chartex" xmlns:cx2="http://schemas.microsoft.com/office/drawing/2015/10/21/chartex" xmlns:cx3="http://schemas.microsoft.com/office/drawing/2016/5/9/chartex" xmlns:cx4="http://schemas.microsoft.com/office/drawing/2016/5/10/chartex" xmlns:cx5="http://schemas.microsoft.com/office/drawing/2016/5/11/chartex" xmlns:cx6="http://schemas.microsoft.com/office/drawing/2016/5/12/chartex" xmlns:cx7="http://schemas.microsoft.com/office/drawing/2016/5/13/chartex" xmlns:cx8="http://schemas.microsoft.com/office/drawing/2016/5/14/chartex" xmlns:mc="http://schemas.openxmlformats.org/markup-compatibility/2006" xmlns:aink="http://schemas.microsoft.com/office/drawing/2016/ink" xmlns:am3d="http://schemas.microsoft.com/office/drawing/2017/model3d" xmlns:o="urn:schemas-microsoft-com:office:office" xmlns:oel="http://schemas.microsoft.com/office/2019/extlst" xmlns:r="http://schemas.openxmlformats.org/officeDocument/2006/relationships" xmlns:m="http://schemas.openxmlformats.org/officeDocument/2006/math" xmlns:v="urn:schemas-microsoft-com:vml" xmlns:wp14="http://schemas.microsoft.com/office/word/2010/wordprocessingDrawing" xmlns:wp="http://schemas.openxmlformats.org/drawingml/2006/wordprocessingDrawing" xmlns:w10="urn:schemas-microsoft-com:office:word" xmlns:w="http://schemas.openxmlformats.org/wordprocessingml/2006/main" xmlns:w14="http://schemas.microsoft.com/office/word/2010/wordml" xmlns:w15="http://schemas.microsoft.com/office/word/2012/wordml" xmlns:w16cex="http://schemas.microsoft.com/office/word/2018/wordml/cex" xmlns:w16cid="http://schemas.microsoft.com/office/word/2016/wordml/cid" xmlns:w16="http://schemas.microsoft.com/office/word/2018/wordml" xmlns:w16du="http://schemas.microsoft.com/office/word/2023/wordml/word16du" xmlns:w16sdtdh="http://schemas.microsoft.com/office/word/2020/wordml/sdtdatahash" xmlns:w16se="http://schemas.microsoft.com/office/word/2015/wordml/symex" xmlns:wpg="http://schemas.microsoft.com/office/word/2010/wordprocessingGroup" xmlns:wpi="http://schemas.microsoft.com/office/word/2010/wordprocessingInk" xmlns:wne="http://schemas.microsoft.com/office/word/2006/wordml" xmlns:wps="http://schemas.microsoft.com/office/word/2010/wordprocessingShape" mc:Ignorable="w14 w15 w16se w16cid w16 w16cex w16sdtdh w16du wp14">
   <w:abstractNum w:abstractNumId="0" w15:restartNumberingAfterBreak="0">
     <w:nsid w:val="129E5F86"/>
     <w:multiLevelType w:val="hybridMultilevel"/>
@@ -7889,23 +7886,23 @@
       </w:pPr>
     </w:lvl>
   </w:abstractNum>
-  <w:num w:numId="1">
+  <w:num w:numId="1" w16cid:durableId="1753114556">
     <w:abstractNumId w:val="2"/>
   </w:num>
-  <w:num w:numId="2">
+  <w:num w:numId="2" w16cid:durableId="2069527833">
     <w:abstractNumId w:val="3"/>
   </w:num>
-  <w:num w:numId="3">
+  <w:num w:numId="3" w16cid:durableId="1430080017">
     <w:abstractNumId w:val="0"/>
   </w:num>
-  <w:num w:numId="4">
+  <w:num w:numId="4" w16cid:durableId="1955407137">
     <w:abstractNumId w:val="1"/>
   </w:num>
 </w:numbering>
 </file>
 
 <file path=word/styles.xml><?xml version="1.0" encoding="utf-8"?>
-<w:styles xmlns:mc="http://schemas.openxmlformats.org/markup-compatibility/2006" xmlns:r="http://schemas.openxmlformats.org/officeDocument/2006/relationships" xmlns:w="http://schemas.openxmlformats.org/wordprocessingml/2006/main" xmlns:w14="http://schemas.microsoft.com/office/word/2010/wordml" xmlns:w15="http://schemas.microsoft.com/office/word/2012/wordml" xmlns:w16se="http://schemas.microsoft.com/office/word/2015/wordml/symex" mc:Ignorable="w14 w15 w16se">
+<w:styles xmlns:mc="http://schemas.openxmlformats.org/markup-compatibility/2006" xmlns:r="http://schemas.openxmlformats.org/officeDocument/2006/relationships" xmlns:w="http://schemas.openxmlformats.org/wordprocessingml/2006/main" xmlns:w14="http://schemas.microsoft.com/office/word/2010/wordml" xmlns:w15="http://schemas.microsoft.com/office/word/2012/wordml" xmlns:w16cex="http://schemas.microsoft.com/office/word/2018/wordml/cex" xmlns:w16cid="http://schemas.microsoft.com/office/word/2016/wordml/cid" xmlns:w16="http://schemas.microsoft.com/office/word/2018/wordml" xmlns:w16du="http://schemas.microsoft.com/office/word/2023/wordml/word16du" xmlns:w16sdtdh="http://schemas.microsoft.com/office/word/2020/wordml/sdtdatahash" xmlns:w16se="http://schemas.microsoft.com/office/word/2015/wordml/symex" mc:Ignorable="w14 w15 w16se w16cid w16 w16cex w16sdtdh w16du">
   <w:docDefaults>
     <w:rPrDefault>
       <w:rPr>
@@ -7917,7 +7914,7 @@
     </w:rPrDefault>
     <w:pPrDefault/>
   </w:docDefaults>
-  <w:latentStyles w:defLockedState="0" w:defUIPriority="99" w:defSemiHidden="0" w:defUnhideWhenUsed="0" w:defQFormat="0" w:count="371">
+  <w:latentStyles w:defLockedState="0" w:defUIPriority="99" w:defSemiHidden="0" w:defUnhideWhenUsed="0" w:defQFormat="0" w:count="376">
     <w:lsdException w:name="Normal" w:uiPriority="0" w:qFormat="1"/>
     <w:lsdException w:name="heading 1" w:uiPriority="9" w:qFormat="1"/>
     <w:lsdException w:name="heading 2" w:semiHidden="1" w:uiPriority="9" w:unhideWhenUsed="1" w:qFormat="1"/>
@@ -8289,6 +8286,11 @@
     <w:lsdException w:name="List Table 5 Dark Accent 6" w:uiPriority="50"/>
     <w:lsdException w:name="List Table 6 Colorful Accent 6" w:uiPriority="51"/>
     <w:lsdException w:name="List Table 7 Colorful Accent 6" w:uiPriority="52"/>
+    <w:lsdException w:name="Mention" w:semiHidden="1" w:unhideWhenUsed="1"/>
+    <w:lsdException w:name="Smart Hyperlink" w:semiHidden="1" w:unhideWhenUsed="1"/>
+    <w:lsdException w:name="Hashtag" w:semiHidden="1" w:unhideWhenUsed="1"/>
+    <w:lsdException w:name="Unresolved Mention" w:semiHidden="1" w:unhideWhenUsed="1"/>
+    <w:lsdException w:name="Smart Link" w:semiHidden="1" w:unhideWhenUsed="1"/>
   </w:latentStyles>
   <w:style w:type="paragraph" w:default="1" w:styleId="Normal">
     <w:name w:val="Normal"/>
@@ -8327,7 +8329,6 @@
   <w:style w:type="character" w:default="1" w:styleId="Fuentedeprrafopredeter">
     <w:name w:val="Default Paragraph Font"/>
     <w:uiPriority w:val="1"/>
-    <w:semiHidden/>
     <w:unhideWhenUsed/>
   </w:style>
   <w:style w:type="table" w:default="1" w:styleId="Tablanormal">
@@ -8911,6 +8912,15 @@
 </file>
 
 <file path=customXml/item1.xml><?xml version="1.0" encoding="utf-8"?>
+<?mso-contentType ?>
+<FormTemplates xmlns="http://schemas.microsoft.com/sharepoint/v3/contenttype/forms">
+  <Display>DocumentLibraryForm</Display>
+  <Edit>DocumentLibraryForm</Edit>
+  <New>DocumentLibraryForm</New>
+</FormTemplates>
+</file>
+
+<file path=customXml/item2.xml><?xml version="1.0" encoding="utf-8"?>
 <ct:contentTypeSchema xmlns:ct="http://schemas.microsoft.com/office/2006/metadata/contentType" xmlns:ma="http://schemas.microsoft.com/office/2006/metadata/properties/metaAttributes" ct:_="" ma:_="" ma:contentTypeName="Documento" ma:contentTypeID="0x010100E96778489EE7714D8BD12CC105EB918B" ma:contentTypeVersion="2" ma:contentTypeDescription="Crear nuevo documento." ma:contentTypeScope="" ma:versionID="416c5c7ae9b5d54d83875cd3c65194e3">
   <xsd:schema xmlns:xsd="http://www.w3.org/2001/XMLSchema" xmlns:xs="http://www.w3.org/2001/XMLSchema" xmlns:p="http://schemas.microsoft.com/office/2006/metadata/properties" xmlns:ns2="126e8a1c-9ea9-435a-ac89-d06c80d62e30" targetNamespace="http://schemas.microsoft.com/office/2006/metadata/properties" ma:root="true" ma:fieldsID="70a237c842677bd850644f8595079f5e" ns2:_="">
     <xsd:import namespace="126e8a1c-9ea9-435a-ac89-d06c80d62e30"/>
@@ -9042,15 +9052,6 @@
 </ct:contentTypeSchema>
 </file>
 
-<file path=customXml/item2.xml><?xml version="1.0" encoding="utf-8"?>
-<?mso-contentType ?>
-<FormTemplates xmlns="http://schemas.microsoft.com/sharepoint/v3/contenttype/forms">
-  <Display>DocumentLibraryForm</Display>
-  <Edit>DocumentLibraryForm</Edit>
-  <New>DocumentLibraryForm</New>
-</FormTemplates>
-</file>
-
 <file path=customXml/item3.xml><?xml version="1.0" encoding="utf-8"?>
 <p:properties xmlns:p="http://schemas.microsoft.com/office/2006/metadata/properties" xmlns:xsi="http://www.w3.org/2001/XMLSchema-instance" xmlns:pc="http://schemas.microsoft.com/office/infopath/2007/PartnerControls">
   <documentManagement/>
@@ -9058,6 +9059,14 @@
 </file>
 
 <file path=customXml/itemProps1.xml><?xml version="1.0" encoding="utf-8"?>
+<ds:datastoreItem xmlns:ds="http://schemas.openxmlformats.org/officeDocument/2006/customXml" ds:itemID="{F3E3E2F7-59E7-4722-B872-D023DC9D1CC1}">
+  <ds:schemaRefs>
+    <ds:schemaRef ds:uri="http://schemas.microsoft.com/sharepoint/v3/contenttype/forms"/>
+  </ds:schemaRefs>
+</ds:datastoreItem>
+</file>
+
+<file path=customXml/itemProps2.xml><?xml version="1.0" encoding="utf-8"?>
 <ds:datastoreItem xmlns:ds="http://schemas.openxmlformats.org/officeDocument/2006/customXml" ds:itemID="{7C9B9CFF-B258-43B4-948A-968A031773F5}">
   <ds:schemaRefs>
     <ds:schemaRef ds:uri="http://schemas.microsoft.com/office/2006/metadata/contentType"/>
@@ -9075,26 +9084,11 @@
 </ds:datastoreItem>
 </file>
 
-<file path=customXml/itemProps2.xml><?xml version="1.0" encoding="utf-8"?>
-<ds:datastoreItem xmlns:ds="http://schemas.openxmlformats.org/officeDocument/2006/customXml" ds:itemID="{F3E3E2F7-59E7-4722-B872-D023DC9D1CC1}">
-  <ds:schemaRefs>
-    <ds:schemaRef ds:uri="http://schemas.microsoft.com/sharepoint/v3/contenttype/forms"/>
-  </ds:schemaRefs>
-</ds:datastoreItem>
-</file>
-
 <file path=customXml/itemProps3.xml><?xml version="1.0" encoding="utf-8"?>
 <ds:datastoreItem xmlns:ds="http://schemas.openxmlformats.org/officeDocument/2006/customXml" ds:itemID="{38174882-579A-45DC-A704-C035A9357F73}">
   <ds:schemaRefs>
-    <ds:schemaRef ds:uri="http://purl.org/dc/elements/1.1/"/>
-    <ds:schemaRef ds:uri="126e8a1c-9ea9-435a-ac89-d06c80d62e30"/>
-    <ds:schemaRef ds:uri="http://purl.org/dc/dcmitype/"/>
-    <ds:schemaRef ds:uri="http://schemas.microsoft.com/office/2006/documentManagement/types"/>
-    <ds:schemaRef ds:uri="http://www.w3.org/XML/1998/namespace"/>
     <ds:schemaRef ds:uri="http://schemas.microsoft.com/office/2006/metadata/properties"/>
     <ds:schemaRef ds:uri="http://schemas.microsoft.com/office/infopath/2007/PartnerControls"/>
-    <ds:schemaRef ds:uri="http://schemas.openxmlformats.org/package/2006/metadata/core-properties"/>
-    <ds:schemaRef ds:uri="http://purl.org/dc/terms/"/>
   </ds:schemaRefs>
 </ds:datastoreItem>
 </file>
</xml_diff>